<commit_message>
Daily sync 16/03, end of week 5
Updated progress on planning doc, added Tasks file as a kind of low level to do list and backlog tracker
</commit_message>
<xml_diff>
--- a/Dagverslagskes/LOG_Feb_19_onwards.docx
+++ b/Dagverslagskes/LOG_Feb_19_onwards.docx
@@ -5616,7 +5616,6 @@
         <w:rPr>
           <w:lang w:val="nl-BE"/>
         </w:rPr>
-        <w:lastRenderedPageBreak/>
         <w:t>Feb 23</w:t>
       </w:r>
     </w:p>
@@ -6170,7 +6169,6 @@
         <w:rPr>
           <w:lang w:val="en-US"/>
         </w:rPr>
-        <w:lastRenderedPageBreak/>
         <w:t>Week 3</w:t>
       </w:r>
     </w:p>
@@ -6833,7 +6831,6 @@
         <w:rPr>
           <w:lang w:val="en-US"/>
         </w:rPr>
-        <w:lastRenderedPageBreak/>
         <w:t xml:space="preserve">  ],</w:t>
       </w:r>
     </w:p>
@@ -7343,7 +7340,6 @@
         <w:rPr>
           <w:lang w:val="en-US"/>
         </w:rPr>
-        <w:lastRenderedPageBreak/>
         <w:t>The Implementation of this on the SDTF container proved to be more difficult because the utils.py is different from that in the main branch.</w:t>
       </w:r>
     </w:p>
@@ -7826,7 +7822,6 @@
           <w:noProof/>
           <w:lang w:eastAsia="de-DE"/>
         </w:rPr>
-        <w:lastRenderedPageBreak/>
         <w:drawing>
           <wp:inline distT="0" distB="0" distL="0" distR="0" wp14:anchorId="6B2D2134" wp14:editId="7B01746F">
             <wp:extent cx="1819275" cy="4857750"/>
@@ -8047,7 +8042,6 @@
           <w:noProof/>
           <w:lang w:eastAsia="de-DE"/>
         </w:rPr>
-        <w:lastRenderedPageBreak/>
         <w:drawing>
           <wp:inline distT="0" distB="0" distL="0" distR="0" wp14:anchorId="67059B78" wp14:editId="3771CFDF">
             <wp:extent cx="5760720" cy="4910455"/>
@@ -8327,7 +8321,6 @@
           <w:noProof/>
           <w:lang w:eastAsia="de-DE"/>
         </w:rPr>
-        <w:lastRenderedPageBreak/>
         <w:drawing>
           <wp:inline distT="0" distB="0" distL="0" distR="0" wp14:anchorId="27C06FFF" wp14:editId="50D1F239">
             <wp:extent cx="5760720" cy="1994535"/>
@@ -8577,7 +8570,6 @@
         <w:rPr>
           <w:lang w:val="en-US"/>
         </w:rPr>
-        <w:lastRenderedPageBreak/>
         <w:t>Week 4</w:t>
       </w:r>
     </w:p>
@@ -8875,7 +8867,6 @@
           <w:noProof/>
           <w:lang w:eastAsia="de-DE"/>
         </w:rPr>
-        <w:lastRenderedPageBreak/>
         <w:drawing>
           <wp:inline distT="0" distB="0" distL="0" distR="0" wp14:anchorId="30BCB316" wp14:editId="0FDC7451">
             <wp:extent cx="5760720" cy="2571750"/>
@@ -9683,7 +9674,6 @@
         <w:rPr>
           <w:lang w:val="en-US"/>
         </w:rPr>
-        <w:lastRenderedPageBreak/>
         <w:t xml:space="preserve">        </w:t>
       </w:r>
       <w:proofErr w:type="gramStart"/>
@@ -10638,7 +10628,6 @@
           <w:noProof/>
           <w:lang w:eastAsia="de-DE"/>
         </w:rPr>
-        <w:lastRenderedPageBreak/>
         <w:drawing>
           <wp:inline distT="0" distB="0" distL="0" distR="0" wp14:anchorId="6249A600" wp14:editId="1A6DACAF">
             <wp:extent cx="5760720" cy="4864735"/>
@@ -10907,7 +10896,6 @@
         <w:rPr>
           <w:lang w:val="en-US"/>
         </w:rPr>
-        <w:lastRenderedPageBreak/>
         <w:t>from</w:t>
       </w:r>
       <w:proofErr w:type="gramEnd"/>
@@ -11426,7 +11414,6 @@
         <w:rPr>
           <w:lang w:val="en-US"/>
         </w:rPr>
-        <w:lastRenderedPageBreak/>
         <w:t>Week 5</w:t>
       </w:r>
     </w:p>
@@ -12015,7 +12002,6 @@
         <w:rPr>
           <w:lang w:val="en-US"/>
         </w:rPr>
-        <w:lastRenderedPageBreak/>
         <w:t>March 14</w:t>
       </w:r>
     </w:p>
@@ -13194,7 +13180,6 @@
         <w:rPr>
           <w:lang w:val="en-US"/>
         </w:rPr>
-        <w:lastRenderedPageBreak/>
         <w:t xml:space="preserve">        </w:t>
       </w:r>
       <w:proofErr w:type="gramStart"/>
@@ -14270,7 +14255,6 @@
         <w:rPr>
           <w:lang w:val="en-US"/>
         </w:rPr>
-        <w:lastRenderedPageBreak/>
         <w:t>March 15</w:t>
       </w:r>
     </w:p>
@@ -14706,13 +14690,22 @@
     <w:p>
       <w:pPr>
         <w:pStyle w:val="CodeSnippet"/>
-      </w:pPr>
-      <w:proofErr w:type="gramStart"/>
-      <w:r>
+        <w:rPr>
+          <w:lang w:val="en-US"/>
+        </w:rPr>
+      </w:pPr>
+      <w:proofErr w:type="gramStart"/>
+      <w:r>
+        <w:rPr>
+          <w:lang w:val="en-US"/>
+        </w:rPr>
         <w:t>export</w:t>
       </w:r>
       <w:proofErr w:type="gramEnd"/>
       <w:r>
+        <w:rPr>
+          <w:lang w:val="en-US"/>
+        </w:rPr>
         <w:t xml:space="preserve"> LMPW=U89yMN8R8bwgOKR1k6tz</w:t>
       </w:r>
     </w:p>
@@ -14882,66 +14875,56 @@
     <w:p>
       <w:pPr>
         <w:pStyle w:val="CodeSnippet"/>
-      </w:pPr>
-      <w:proofErr w:type="gramStart"/>
-      <w:r>
+        <w:rPr>
+          <w:lang w:val="en-US"/>
+        </w:rPr>
+      </w:pPr>
+      <w:proofErr w:type="gramStart"/>
+      <w:r>
+        <w:rPr>
+          <w:lang w:val="en-US"/>
+        </w:rPr>
         <w:t>mv</w:t>
       </w:r>
       <w:proofErr w:type="gramEnd"/>
       <w:r>
+        <w:rPr>
+          <w:lang w:val="en-US"/>
+        </w:rPr>
         <w:t xml:space="preserve"> ~/</w:t>
       </w:r>
       <w:proofErr w:type="spellStart"/>
       <w:r>
+        <w:rPr>
+          <w:lang w:val="en-US"/>
+        </w:rPr>
         <w:t>sdtf</w:t>
       </w:r>
       <w:proofErr w:type="spellEnd"/>
       <w:r>
-        <w:t>/</w:t>
-      </w:r>
-      <w:proofErr w:type="spellStart"/>
-      <w:r>
-        <w:t>runtime</w:t>
-      </w:r>
-      <w:proofErr w:type="spellEnd"/>
-      <w:r>
-        <w:t>/bin/STAF/</w:t>
-      </w:r>
-      <w:proofErr w:type="spellStart"/>
-      <w:r>
-        <w:t>lib</w:t>
-      </w:r>
-      <w:proofErr w:type="spellEnd"/>
-      <w:r>
-        <w:t>/libcrypto.so.1.0.0_bak ~/</w:t>
-      </w:r>
-      <w:proofErr w:type="spellStart"/>
-      <w:r>
+        <w:rPr>
+          <w:lang w:val="en-US"/>
+        </w:rPr>
+        <w:t>/runtime/bin/STAF/lib/libcrypto.so.1.0.0_bak ~/</w:t>
+      </w:r>
+      <w:proofErr w:type="spellStart"/>
+      <w:r>
+        <w:rPr>
+          <w:lang w:val="en-US"/>
+        </w:rPr>
         <w:t>sdtf</w:t>
       </w:r>
       <w:proofErr w:type="spellEnd"/>
       <w:r>
-        <w:t>/</w:t>
-      </w:r>
-      <w:proofErr w:type="spellStart"/>
-      <w:r>
-        <w:t>runtime</w:t>
-      </w:r>
-      <w:proofErr w:type="spellEnd"/>
-      <w:r>
-        <w:t>/bin/STAF/</w:t>
-      </w:r>
-      <w:proofErr w:type="spellStart"/>
-      <w:r>
-        <w:t>lib</w:t>
-      </w:r>
-      <w:proofErr w:type="spellEnd"/>
-      <w:r>
-        <w:t>/libcrypto.so.1.0.0</w:t>
-      </w:r>
-    </w:p>
-    <w:p>
-      <w:pPr>
+        <w:rPr>
+          <w:lang w:val="en-US"/>
+        </w:rPr>
+        <w:t>/runtime/bin/STAF/lib/libcrypto.so.1.0.0</w:t>
+      </w:r>
+    </w:p>
+    <w:p>
+      <w:pPr>
+        <w:ind w:firstLine="708"/>
         <w:rPr>
           <w:color w:val="FF0000"/>
           <w:lang w:val="en-US"/>
@@ -14970,15 +14953,13 @@
         </w:rPr>
         <w:t xml:space="preserve"> just leave that out </w:t>
       </w:r>
-      <w:proofErr w:type="spellStart"/>
       <w:r>
         <w:rPr>
           <w:color w:val="FF0000"/>
           <w:lang w:val="en-US"/>
         </w:rPr>
-        <w:t>oft he</w:t>
-      </w:r>
-      <w:proofErr w:type="spellEnd"/>
+        <w:t>of the</w:t>
+      </w:r>
       <w:r>
         <w:rPr>
           <w:color w:val="FF0000"/>
@@ -14993,6 +14974,350 @@
           <w:lang w:val="en-US"/>
         </w:rPr>
       </w:pPr>
+      <w:r>
+        <w:rPr>
+          <w:lang w:val="en-US"/>
+        </w:rPr>
+        <w:t>WEBADMIN RUNS, YAY</w:t>
+      </w:r>
+    </w:p>
+    <w:p>
+      <w:pPr>
+        <w:rPr>
+          <w:lang w:val="en-US"/>
+        </w:rPr>
+      </w:pPr>
+      <w:r>
+        <w:rPr>
+          <w:lang w:val="en-US"/>
+        </w:rPr>
+        <w:t xml:space="preserve">Issue now: </w:t>
+      </w:r>
+      <w:proofErr w:type="spellStart"/>
+      <w:r>
+        <w:rPr>
+          <w:lang w:val="en-US"/>
+        </w:rPr>
+        <w:t>webdriver_move_and_resize_window</w:t>
+      </w:r>
+      <w:proofErr w:type="spellEnd"/>
+      <w:r>
+        <w:rPr>
+          <w:lang w:val="en-US"/>
+        </w:rPr>
+        <w:t xml:space="preserve"> uses win32api on a certain point, </w:t>
+      </w:r>
+      <w:r>
+        <w:rPr>
+          <w:lang w:val="en-US"/>
+        </w:rPr>
+        <w:t xml:space="preserve">which we </w:t>
+      </w:r>
+      <w:proofErr w:type="gramStart"/>
+      <w:r>
+        <w:rPr>
+          <w:lang w:val="en-US"/>
+        </w:rPr>
+        <w:t>can’t</w:t>
+      </w:r>
+      <w:proofErr w:type="gramEnd"/>
+      <w:r>
+        <w:rPr>
+          <w:lang w:val="en-US"/>
+        </w:rPr>
+        <w:t xml:space="preserve"> call because we’re on a Linux.</w:t>
+      </w:r>
+    </w:p>
+    <w:p>
+      <w:pPr>
+        <w:rPr>
+          <w:lang w:val="en-US"/>
+        </w:rPr>
+      </w:pPr>
+      <w:r>
+        <w:rPr>
+          <w:lang w:val="en-US"/>
+        </w:rPr>
+        <w:t xml:space="preserve">Temporary fix: moved it inside an if loop that we </w:t>
+      </w:r>
+      <w:proofErr w:type="gramStart"/>
+      <w:r>
+        <w:rPr>
+          <w:lang w:val="en-US"/>
+        </w:rPr>
+        <w:t>don’t</w:t>
+      </w:r>
+      <w:proofErr w:type="gramEnd"/>
+      <w:r>
+        <w:rPr>
+          <w:lang w:val="en-US"/>
+        </w:rPr>
+        <w:t xml:space="preserve"> really go into under normal circumstances. (So yeah, pretty temporary).</w:t>
+      </w:r>
+    </w:p>
+    <w:p>
+      <w:pPr>
+        <w:pStyle w:val="Heading2"/>
+        <w:rPr>
+          <w:lang w:val="en-US"/>
+        </w:rPr>
+      </w:pPr>
+      <w:r>
+        <w:rPr>
+          <w:lang w:val="en-US"/>
+        </w:rPr>
+        <w:t>March 16</w:t>
+      </w:r>
+    </w:p>
+    <w:p>
+      <w:pPr>
+        <w:rPr>
+          <w:lang w:val="en-US"/>
+        </w:rPr>
+      </w:pPr>
+      <w:r>
+        <w:rPr>
+          <w:lang w:val="en-US"/>
+        </w:rPr>
+        <w:t>Issue</w:t>
+      </w:r>
+      <w:r>
+        <w:rPr>
+          <w:lang w:val="en-US"/>
+        </w:rPr>
+        <w:t xml:space="preserve">: </w:t>
+      </w:r>
+      <w:proofErr w:type="spellStart"/>
+      <w:r>
+        <w:rPr>
+          <w:lang w:val="en-US"/>
+        </w:rPr>
+        <w:t>webdriver_move_cursor</w:t>
+      </w:r>
+      <w:proofErr w:type="spellEnd"/>
+      <w:r>
+        <w:rPr>
+          <w:lang w:val="en-US"/>
+        </w:rPr>
+        <w:t xml:space="preserve"> also relies on a windows specific attribute: </w:t>
+      </w:r>
+    </w:p>
+    <w:p>
+      <w:pPr>
+        <w:pStyle w:val="CodeSnippet"/>
+        <w:rPr>
+          <w:lang w:val="en-US"/>
+        </w:rPr>
+      </w:pPr>
+      <w:proofErr w:type="gramStart"/>
+      <w:r>
+        <w:rPr>
+          <w:lang w:val="en-US"/>
+        </w:rPr>
+        <w:t>ctypes.</w:t>
+      </w:r>
+      <w:r>
+        <w:rPr>
+          <w:highlight w:val="yellow"/>
+          <w:lang w:val="en-US"/>
+        </w:rPr>
+        <w:t>windll</w:t>
+      </w:r>
+      <w:r>
+        <w:rPr>
+          <w:lang w:val="en-US"/>
+        </w:rPr>
+        <w:t>.user32.SetCursorPos(</w:t>
+      </w:r>
+      <w:proofErr w:type="spellStart"/>
+      <w:proofErr w:type="gramEnd"/>
+      <w:r>
+        <w:rPr>
+          <w:lang w:val="en-US"/>
+        </w:rPr>
+        <w:t>cursor_pos_x</w:t>
+      </w:r>
+      <w:proofErr w:type="spellEnd"/>
+      <w:r>
+        <w:rPr>
+          <w:lang w:val="en-US"/>
+        </w:rPr>
+        <w:t xml:space="preserve">, </w:t>
+      </w:r>
+      <w:proofErr w:type="spellStart"/>
+      <w:r>
+        <w:rPr>
+          <w:lang w:val="en-US"/>
+        </w:rPr>
+        <w:t>cursor_pos_y</w:t>
+      </w:r>
+      <w:proofErr w:type="spellEnd"/>
+      <w:r>
+        <w:rPr>
+          <w:lang w:val="en-US"/>
+        </w:rPr>
+        <w:t>)</w:t>
+      </w:r>
+    </w:p>
+    <w:p>
+      <w:pPr>
+        <w:rPr>
+          <w:lang w:val="en-US"/>
+        </w:rPr>
+      </w:pPr>
+      <w:r>
+        <w:rPr>
+          <w:lang w:val="en-US"/>
+        </w:rPr>
+        <w:t xml:space="preserve">So yeah, </w:t>
+      </w:r>
+      <w:proofErr w:type="gramStart"/>
+      <w:r>
+        <w:rPr>
+          <w:lang w:val="en-US"/>
+        </w:rPr>
+        <w:t>that’s</w:t>
+      </w:r>
+      <w:proofErr w:type="gramEnd"/>
+      <w:r>
+        <w:rPr>
+          <w:lang w:val="en-US"/>
+        </w:rPr>
+        <w:t xml:space="preserve"> problematic.</w:t>
+      </w:r>
+    </w:p>
+    <w:p>
+      <w:pPr>
+        <w:rPr>
+          <w:lang w:val="en-US"/>
+        </w:rPr>
+      </w:pPr>
+      <w:r>
+        <w:rPr>
+          <w:lang w:val="en-US"/>
+        </w:rPr>
+        <w:t>The thing is, this operation is only necessary when running the test suite against an Internet Explorer</w:t>
+      </w:r>
+      <w:r>
+        <w:rPr>
+          <w:lang w:val="en-US"/>
+        </w:rPr>
+        <w:t>.</w:t>
+      </w:r>
+    </w:p>
+    <w:p>
+      <w:pPr>
+        <w:rPr>
+          <w:lang w:val="en-US"/>
+        </w:rPr>
+      </w:pPr>
+      <w:r>
+        <w:rPr>
+          <w:lang w:val="en-US"/>
+        </w:rPr>
+        <w:t xml:space="preserve">When this </w:t>
+      </w:r>
+      <w:proofErr w:type="gramStart"/>
+      <w:r>
+        <w:rPr>
+          <w:lang w:val="en-US"/>
+        </w:rPr>
+        <w:t xml:space="preserve">is </w:t>
+      </w:r>
+      <w:r>
+        <w:rPr>
+          <w:lang w:val="en-US"/>
+        </w:rPr>
+        <w:t>commented</w:t>
+      </w:r>
+      <w:proofErr w:type="gramEnd"/>
+      <w:r>
+        <w:rPr>
+          <w:lang w:val="en-US"/>
+        </w:rPr>
+        <w:t>,</w:t>
+      </w:r>
+      <w:r>
+        <w:rPr>
+          <w:lang w:val="en-US"/>
+        </w:rPr>
+        <w:t xml:space="preserve"> it can still be run against a chrome. </w:t>
+      </w:r>
+      <w:proofErr w:type="gramStart"/>
+      <w:r>
+        <w:rPr>
+          <w:lang w:val="en-US"/>
+        </w:rPr>
+        <w:t>I’m</w:t>
+      </w:r>
+      <w:proofErr w:type="gramEnd"/>
+      <w:r>
+        <w:rPr>
+          <w:lang w:val="en-US"/>
+        </w:rPr>
+        <w:t xml:space="preserve"> running the test suite as I am writing this, and it’s looking good.</w:t>
+      </w:r>
+    </w:p>
+    <w:p>
+      <w:pPr>
+        <w:rPr>
+          <w:lang w:val="en-US"/>
+        </w:rPr>
+      </w:pPr>
+      <w:r>
+        <w:rPr>
+          <w:noProof/>
+          <w:lang w:eastAsia="de-DE"/>
+        </w:rPr>
+        <w:drawing>
+          <wp:inline distT="0" distB="0" distL="0" distR="0" wp14:anchorId="5D8240CC" wp14:editId="10F50BB3">
+            <wp:extent cx="3629025" cy="1047750"/>
+            <wp:effectExtent l="0" t="0" r="9525" b="0"/>
+            <wp:docPr id="25" name="Picture 25"/>
+            <wp:cNvGraphicFramePr>
+              <a:graphicFrameLocks xmlns:a="http://schemas.openxmlformats.org/drawingml/2006/main" noChangeAspect="1"/>
+            </wp:cNvGraphicFramePr>
+            <a:graphic xmlns:a="http://schemas.openxmlformats.org/drawingml/2006/main">
+              <a:graphicData uri="http://schemas.openxmlformats.org/drawingml/2006/picture">
+                <pic:pic xmlns:pic="http://schemas.openxmlformats.org/drawingml/2006/picture">
+                  <pic:nvPicPr>
+                    <pic:cNvPr id="1" name=""/>
+                    <pic:cNvPicPr/>
+                  </pic:nvPicPr>
+                  <pic:blipFill>
+                    <a:blip r:embed="rId36"/>
+                    <a:stretch>
+                      <a:fillRect/>
+                    </a:stretch>
+                  </pic:blipFill>
+                  <pic:spPr>
+                    <a:xfrm>
+                      <a:off x="0" y="0"/>
+                      <a:ext cx="3629025" cy="1047750"/>
+                    </a:xfrm>
+                    <a:prstGeom prst="rect">
+                      <a:avLst/>
+                    </a:prstGeom>
+                  </pic:spPr>
+                </pic:pic>
+              </a:graphicData>
+            </a:graphic>
+          </wp:inline>
+        </w:drawing>
+      </w:r>
+    </w:p>
+    <w:p>
+      <w:pPr>
+        <w:rPr>
+          <w:lang w:val="en-US"/>
+        </w:rPr>
+      </w:pPr>
+      <w:r>
+        <w:rPr>
+          <w:lang w:val="en-US"/>
+        </w:rPr>
+        <w:t>YEAH BOII</w:t>
+      </w:r>
       <w:bookmarkStart w:id="0" w:name="_GoBack"/>
       <w:bookmarkEnd w:id="0"/>
     </w:p>
@@ -16574,7 +16899,7 @@
 </file>
 
 <file path=customXml/itemProps1.xml><?xml version="1.0" encoding="utf-8"?>
-<ds:datastoreItem xmlns:ds="http://schemas.openxmlformats.org/officeDocument/2006/customXml" ds:itemID="{65385A6F-8DC0-4EAC-A048-CF8CD692DD3B}">
+<ds:datastoreItem xmlns:ds="http://schemas.openxmlformats.org/officeDocument/2006/customXml" ds:itemID="{9F6A967E-CC5C-4DEF-B298-0ADBF7FF285E}">
   <ds:schemaRefs>
     <ds:schemaRef ds:uri="http://schemas.openxmlformats.org/officeDocument/2006/bibliography"/>
   </ds:schemaRefs>

</xml_diff>